<commit_message>
Mit Umschalter Video Source
</commit_message>
<xml_diff>
--- a/Schülerausweis.docx
+++ b/Schülerausweis.docx
@@ -270,13 +270,11 @@
         <w:br/>
       </w:r>
       <w:r>
-        <w:t xml:space="preserve">Max </w:t>
-      </w:r>
-      <w:proofErr w:type="spellStart"/>
-      <w:r>
-        <w:t>Musterman</w:t>
-      </w:r>
-      <w:proofErr w:type="spellEnd"/>
+        <w:t>Max Musterman</w:t>
+      </w:r>
+      <w:r>
+        <w:t>n</w:t>
+      </w:r>
     </w:p>
     <w:p>
       <w:pPr>

</xml_diff>